<commit_message>
adding google plus login to android application and sharing on different social networks
</commit_message>
<xml_diff>
--- a/Documents/Socialzing-android-applications.docx
+++ b/Documents/Socialzing-android-applications.docx
@@ -962,11 +962,8 @@
     </w:p>
     <w:p>
       <w:pPr>
-        <w:shd w:val="clear" w:color="auto" w:fill="FFFFFF"/>
-        <w:spacing w:after="360" w:line="315" w:lineRule="atLeast"/>
         <w:ind w:left="720"/>
         <w:jc w:val="both"/>
-        <w:textAlignment w:val="baseline"/>
         <w:rPr>
           <w:rFonts w:asciiTheme="majorHAnsi" w:eastAsia="Times New Roman" w:hAnsiTheme="majorHAnsi" w:cs="Arial"/>
           <w:color w:val="000000" w:themeColor="text1"/>
@@ -974,6 +971,8 @@
           <w:szCs w:val="24"/>
         </w:rPr>
       </w:pPr>
+      <w:bookmarkStart w:id="0" w:name="_GoBack"/>
+      <w:bookmarkEnd w:id="0"/>
       <w:r>
         <w:rPr>
           <w:rFonts w:asciiTheme="majorHAnsi" w:eastAsia="Times New Roman" w:hAnsiTheme="majorHAnsi" w:cs="Arial"/>
@@ -14342,8 +14341,6 @@
       <w:r>
         <w:t>nderstand getting started guide.</w:t>
       </w:r>
-      <w:bookmarkStart w:id="0" w:name="_GoBack"/>
-      <w:bookmarkEnd w:id="0"/>
     </w:p>
     <w:sectPr>
       <w:footerReference w:type="default" r:id="rId23"/>
@@ -14424,7 +14421,7 @@
             <w:bCs/>
             <w:noProof/>
           </w:rPr>
-          <w:t>12</w:t>
+          <w:t>2</w:t>
         </w:r>
         <w:r>
           <w:rPr>
@@ -18298,7 +18295,7 @@
 </file>
 
 <file path=customXml/itemProps1.xml><?xml version="1.0" encoding="utf-8"?>
-<ds:datastoreItem xmlns:ds="http://schemas.openxmlformats.org/officeDocument/2006/customXml" ds:itemID="{36FD3C97-A254-452C-8205-21DFE54AE0EF}">
+<ds:datastoreItem xmlns:ds="http://schemas.openxmlformats.org/officeDocument/2006/customXml" ds:itemID="{5B6140F8-8939-4873-BA33-BE23078410E4}">
   <ds:schemaRefs>
     <ds:schemaRef ds:uri="http://schemas.openxmlformats.org/officeDocument/2006/bibliography"/>
   </ds:schemaRefs>

</xml_diff>